<commit_message>
add new line, to test
</commit_message>
<xml_diff>
--- a/Skripsi.docx
+++ b/Skripsi.docx
@@ -8,12 +8,28 @@
           <w:lang w:val="en-US"/>
         </w:rPr>
       </w:pPr>
-      <w:r>
-        <w:rPr>
-          <w:lang w:val="en-US"/>
-        </w:rPr>
-        <w:t>Name : Farhan Agustiansyah</w:t>
-      </w:r>
+      <w:proofErr w:type="gramStart"/>
+      <w:r>
+        <w:rPr>
+          <w:lang w:val="en-US"/>
+        </w:rPr>
+        <w:t>Name :</w:t>
+      </w:r>
+      <w:proofErr w:type="gramEnd"/>
+      <w:r>
+        <w:rPr>
+          <w:lang w:val="en-US"/>
+        </w:rPr>
+        <w:t xml:space="preserve"> Farhan </w:t>
+      </w:r>
+      <w:proofErr w:type="spellStart"/>
+      <w:r>
+        <w:rPr>
+          <w:lang w:val="en-US"/>
+        </w:rPr>
+        <w:t>Agustiansyah</w:t>
+      </w:r>
+      <w:proofErr w:type="spellEnd"/>
     </w:p>
     <w:p>
       <w:pPr>
@@ -25,7 +41,21 @@
         <w:rPr>
           <w:lang w:val="en-US"/>
         </w:rPr>
-        <w:t>Class   : SIREG 4C</w:t>
+        <w:t xml:space="preserve">Class </w:t>
+      </w:r>
+      <w:proofErr w:type="gramStart"/>
+      <w:r>
+        <w:rPr>
+          <w:lang w:val="en-US"/>
+        </w:rPr>
+        <w:t xml:space="preserve">  :</w:t>
+      </w:r>
+      <w:proofErr w:type="gramEnd"/>
+      <w:r>
+        <w:rPr>
+          <w:lang w:val="en-US"/>
+        </w:rPr>
+        <w:t xml:space="preserve"> SIREG 4C</w:t>
       </w:r>
     </w:p>
     <w:p>
@@ -38,7 +68,21 @@
         <w:rPr>
           <w:lang w:val="en-US"/>
         </w:rPr>
-        <w:t>NIM    : 09031282025102</w:t>
+        <w:t xml:space="preserve">NIM  </w:t>
+      </w:r>
+      <w:proofErr w:type="gramStart"/>
+      <w:r>
+        <w:rPr>
+          <w:lang w:val="en-US"/>
+        </w:rPr>
+        <w:t xml:space="preserve">  :</w:t>
+      </w:r>
+      <w:proofErr w:type="gramEnd"/>
+      <w:r>
+        <w:rPr>
+          <w:lang w:val="en-US"/>
+        </w:rPr>
+        <w:t xml:space="preserve"> 09031282025102</w:t>
       </w:r>
     </w:p>
     <w:p>
@@ -63,7 +107,33 @@
         <w:rPr>
           <w:lang w:val="en-US"/>
         </w:rPr>
-        <w:t>Create name, class, &amp; nim</w:t>
+        <w:t xml:space="preserve">Create name, class, &amp; </w:t>
+      </w:r>
+      <w:proofErr w:type="spellStart"/>
+      <w:r>
+        <w:rPr>
+          <w:lang w:val="en-US"/>
+        </w:rPr>
+        <w:t>nim</w:t>
+      </w:r>
+      <w:proofErr w:type="spellEnd"/>
+    </w:p>
+    <w:p>
+      <w:pPr>
+        <w:pStyle w:val="ListParagraph"/>
+        <w:numPr>
+          <w:ilvl w:val="0"/>
+          <w:numId w:val="1"/>
+        </w:numPr>
+        <w:rPr>
+          <w:lang w:val="en-US"/>
+        </w:rPr>
+      </w:pPr>
+      <w:r>
+        <w:rPr>
+          <w:lang w:val="en-US"/>
+        </w:rPr>
+        <w:t>Check if changed</w:t>
       </w:r>
       <w:bookmarkStart w:id="0" w:name="_GoBack"/>
       <w:bookmarkEnd w:id="0"/>

</xml_diff>